<commit_message>
add spi vs i2c
</commit_message>
<xml_diff>
--- a/Interview_Topics/I2C_Protocol/i2c.docx
+++ b/Interview_Topics/I2C_Protocol/i2c.docx
@@ -1656,6 +1656,1806 @@
         </w:rPr>
         <w:t>  </w:t>
       </w:r>
+    </w:p>
+    <w:p>
+      <w:pPr>
+        <w:spacing w:after="0" w:line="240" w:lineRule="auto"/>
+        <w:rPr>
+          <w:rFonts w:ascii="Times New Roman" w:eastAsia="Times New Roman" w:hAnsi="Times New Roman" w:cs="Times New Roman"/>
+          <w:sz w:val="24"/>
+          <w:szCs w:val="24"/>
+        </w:rPr>
+      </w:pPr>
+    </w:p>
+    <w:p/>
+    <w:p/>
+    <w:p/>
+    <w:p/>
+    <w:p/>
+    <w:p/>
+    <w:p/>
+    <w:p/>
+    <w:p>
+      <w:pPr>
+        <w:spacing w:after="0" w:line="240" w:lineRule="auto"/>
+        <w:rPr>
+          <w:rFonts w:ascii="Times New Roman" w:eastAsia="Times New Roman" w:hAnsi="Times New Roman" w:cs="Times New Roman"/>
+          <w:sz w:val="24"/>
+          <w:szCs w:val="24"/>
+        </w:rPr>
+      </w:pPr>
+    </w:p>
+    <w:p>
+      <w:pPr>
+        <w:spacing w:after="0" w:line="240" w:lineRule="auto"/>
+        <w:rPr>
+          <w:rFonts w:ascii="Times New Roman" w:eastAsia="Times New Roman" w:hAnsi="Times New Roman" w:cs="Times New Roman"/>
+          <w:sz w:val="24"/>
+          <w:szCs w:val="24"/>
+        </w:rPr>
+      </w:pPr>
+    </w:p>
+    <w:p>
+      <w:pPr>
+        <w:spacing w:after="0" w:line="240" w:lineRule="auto"/>
+        <w:rPr>
+          <w:rFonts w:ascii="Times New Roman" w:eastAsia="Times New Roman" w:hAnsi="Times New Roman" w:cs="Times New Roman"/>
+          <w:sz w:val="24"/>
+          <w:szCs w:val="24"/>
+        </w:rPr>
+      </w:pPr>
+      <w:r>
+        <w:rPr>
+          <w:rFonts w:ascii="Raleway" w:eastAsia="Times New Roman" w:hAnsi="Raleway" w:cs="Times New Roman"/>
+          <w:b/>
+          <w:bCs/>
+          <w:color w:val="262626"/>
+          <w:sz w:val="30"/>
+          <w:szCs w:val="30"/>
+        </w:rPr>
+        <w:t xml:space="preserve">The important difference between I2C and SPI </w:t>
+      </w:r>
+      <w:proofErr w:type="gramStart"/>
+      <w:r>
+        <w:rPr>
+          <w:rFonts w:ascii="Raleway" w:eastAsia="Times New Roman" w:hAnsi="Raleway" w:cs="Times New Roman"/>
+          <w:b/>
+          <w:bCs/>
+          <w:color w:val="262626"/>
+          <w:sz w:val="30"/>
+          <w:szCs w:val="30"/>
+        </w:rPr>
+        <w:t>( I</w:t>
+      </w:r>
+      <w:proofErr w:type="gramEnd"/>
+      <w:r>
+        <w:rPr>
+          <w:rFonts w:ascii="Raleway" w:eastAsia="Times New Roman" w:hAnsi="Raleway" w:cs="Times New Roman"/>
+          <w:b/>
+          <w:bCs/>
+          <w:color w:val="262626"/>
+          <w:sz w:val="30"/>
+          <w:szCs w:val="30"/>
+        </w:rPr>
+        <w:t>2C vs SPI ) communication protocol.</w:t>
+      </w:r>
+    </w:p>
+    <w:p>
+      <w:pPr>
+        <w:shd w:val="clear" w:color="auto" w:fill="FFFFFF"/>
+        <w:spacing w:after="0" w:line="240" w:lineRule="auto"/>
+        <w:rPr>
+          <w:rFonts w:ascii="Times New Roman" w:eastAsia="Times New Roman" w:hAnsi="Times New Roman" w:cs="Times New Roman"/>
+          <w:sz w:val="26"/>
+          <w:szCs w:val="26"/>
+        </w:rPr>
+      </w:pPr>
+    </w:p>
+    <w:tbl>
+      <w:tblPr>
+        <w:tblW w:w="10950" w:type="dxa"/>
+        <w:tblCellSpacing w:w="15" w:type="dxa"/>
+        <w:tblCellMar>
+          <w:top w:w="15" w:type="dxa"/>
+          <w:left w:w="15" w:type="dxa"/>
+          <w:bottom w:w="15" w:type="dxa"/>
+          <w:right w:w="15" w:type="dxa"/>
+        </w:tblCellMar>
+        <w:tblLook w:val="04A0" w:firstRow="1" w:lastRow="0" w:firstColumn="1" w:lastColumn="0" w:noHBand="0" w:noVBand="1"/>
+      </w:tblPr>
+      <w:tblGrid>
+        <w:gridCol w:w="5830"/>
+        <w:gridCol w:w="5120"/>
+      </w:tblGrid>
+      <w:tr>
+        <w:trPr>
+          <w:tblCellSpacing w:w="15" w:type="dxa"/>
+        </w:trPr>
+        <w:tc>
+          <w:tcPr>
+            <w:tcW w:w="0" w:type="auto"/>
+            <w:tcBorders>
+              <w:top w:val="single" w:sz="6" w:space="0" w:color="auto"/>
+              <w:left w:val="single" w:sz="6" w:space="0" w:color="auto"/>
+              <w:bottom w:val="single" w:sz="6" w:space="0" w:color="auto"/>
+              <w:right w:val="single" w:sz="6" w:space="0" w:color="auto"/>
+            </w:tcBorders>
+            <w:hideMark/>
+          </w:tcPr>
+          <w:p>
+            <w:pPr>
+              <w:spacing w:before="450" w:after="225" w:line="240" w:lineRule="auto"/>
+              <w:outlineLvl w:val="2"/>
+              <w:rPr>
+                <w:rFonts w:ascii="Times New Roman" w:eastAsia="Times New Roman" w:hAnsi="Times New Roman" w:cs="Times New Roman"/>
+                <w:b/>
+                <w:bCs/>
+                <w:sz w:val="38"/>
+                <w:szCs w:val="38"/>
+              </w:rPr>
+            </w:pPr>
+            <w:r>
+              <w:rPr>
+                <w:rFonts w:ascii="Century Gothic" w:eastAsia="Times New Roman" w:hAnsi="Century Gothic" w:cs="Times New Roman"/>
+                <w:b/>
+                <w:bCs/>
+                <w:color w:val="262626"/>
+                <w:sz w:val="38"/>
+                <w:szCs w:val="38"/>
+              </w:rPr>
+              <w:t>                 I2C</w:t>
+            </w:r>
+          </w:p>
+        </w:tc>
+        <w:tc>
+          <w:tcPr>
+            <w:tcW w:w="0" w:type="auto"/>
+            <w:tcBorders>
+              <w:top w:val="single" w:sz="6" w:space="0" w:color="auto"/>
+              <w:left w:val="single" w:sz="6" w:space="0" w:color="auto"/>
+              <w:bottom w:val="single" w:sz="6" w:space="0" w:color="auto"/>
+              <w:right w:val="single" w:sz="6" w:space="0" w:color="auto"/>
+            </w:tcBorders>
+            <w:hideMark/>
+          </w:tcPr>
+          <w:p>
+            <w:pPr>
+              <w:spacing w:before="450" w:after="225" w:line="240" w:lineRule="auto"/>
+              <w:outlineLvl w:val="2"/>
+              <w:rPr>
+                <w:rFonts w:ascii="Times New Roman" w:eastAsia="Times New Roman" w:hAnsi="Times New Roman" w:cs="Times New Roman"/>
+                <w:b/>
+                <w:bCs/>
+                <w:sz w:val="38"/>
+                <w:szCs w:val="38"/>
+              </w:rPr>
+            </w:pPr>
+            <w:r>
+              <w:rPr>
+                <w:rFonts w:ascii="Century Gothic" w:eastAsia="Times New Roman" w:hAnsi="Century Gothic" w:cs="Times New Roman"/>
+                <w:b/>
+                <w:bCs/>
+                <w:color w:val="262626"/>
+                <w:sz w:val="38"/>
+                <w:szCs w:val="38"/>
+              </w:rPr>
+              <w:t>                  SPI</w:t>
+            </w:r>
+          </w:p>
+        </w:tc>
+      </w:tr>
+      <w:tr>
+        <w:trPr>
+          <w:tblCellSpacing w:w="15" w:type="dxa"/>
+        </w:trPr>
+        <w:tc>
+          <w:tcPr>
+            <w:tcW w:w="0" w:type="auto"/>
+            <w:tcBorders>
+              <w:top w:val="single" w:sz="6" w:space="0" w:color="auto"/>
+              <w:left w:val="single" w:sz="6" w:space="0" w:color="auto"/>
+              <w:bottom w:val="single" w:sz="6" w:space="0" w:color="auto"/>
+              <w:right w:val="single" w:sz="6" w:space="0" w:color="auto"/>
+            </w:tcBorders>
+            <w:hideMark/>
+          </w:tcPr>
+          <w:p>
+            <w:pPr>
+              <w:spacing w:after="0" w:line="240" w:lineRule="auto"/>
+              <w:rPr>
+                <w:rFonts w:ascii="Times New Roman" w:eastAsia="Times New Roman" w:hAnsi="Times New Roman" w:cs="Times New Roman"/>
+                <w:sz w:val="24"/>
+                <w:szCs w:val="24"/>
+              </w:rPr>
+            </w:pPr>
+            <w:r>
+              <w:rPr>
+                <w:rFonts w:ascii="Helvetica" w:eastAsia="Times New Roman" w:hAnsi="Helvetica" w:cs="Helvetica"/>
+                <w:color w:val="262626"/>
+                <w:sz w:val="26"/>
+                <w:szCs w:val="26"/>
+              </w:rPr>
+              <w:t>I2C can be multi-master and multi-slave, which means there can be more than one master and slave attached to the I2C bus.</w:t>
+            </w:r>
+          </w:p>
+          <w:p>
+            <w:pPr>
+              <w:spacing w:line="240" w:lineRule="auto"/>
+              <w:rPr>
+                <w:rFonts w:ascii="Times New Roman" w:eastAsia="Times New Roman" w:hAnsi="Times New Roman" w:cs="Times New Roman"/>
+                <w:sz w:val="24"/>
+                <w:szCs w:val="24"/>
+              </w:rPr>
+            </w:pPr>
+            <w:r>
+              <w:rPr>
+                <w:rFonts w:ascii="Raleway" w:eastAsia="Times New Roman" w:hAnsi="Raleway" w:cs="Times New Roman"/>
+                <w:color w:val="262626"/>
+                <w:sz w:val="26"/>
+                <w:szCs w:val="26"/>
+              </w:rPr>
+              <w:t> </w:t>
+            </w:r>
+          </w:p>
+        </w:tc>
+        <w:tc>
+          <w:tcPr>
+            <w:tcW w:w="0" w:type="auto"/>
+            <w:tcBorders>
+              <w:top w:val="single" w:sz="6" w:space="0" w:color="auto"/>
+              <w:left w:val="single" w:sz="6" w:space="0" w:color="auto"/>
+              <w:bottom w:val="single" w:sz="6" w:space="0" w:color="auto"/>
+              <w:right w:val="single" w:sz="6" w:space="0" w:color="auto"/>
+            </w:tcBorders>
+            <w:hideMark/>
+          </w:tcPr>
+          <w:p>
+            <w:pPr>
+              <w:spacing w:after="0" w:line="240" w:lineRule="auto"/>
+              <w:rPr>
+                <w:rFonts w:ascii="Times New Roman" w:eastAsia="Times New Roman" w:hAnsi="Times New Roman" w:cs="Times New Roman"/>
+                <w:sz w:val="24"/>
+                <w:szCs w:val="24"/>
+              </w:rPr>
+            </w:pPr>
+            <w:r>
+              <w:rPr>
+                <w:rFonts w:ascii="Helvetica" w:eastAsia="Times New Roman" w:hAnsi="Helvetica" w:cs="Helvetica"/>
+                <w:color w:val="262626"/>
+                <w:sz w:val="26"/>
+                <w:szCs w:val="26"/>
+              </w:rPr>
+              <w:t>SPI can be multi-save but does not a multi-master serial protocol, which means there can be only one master attached to the SPI bus.</w:t>
+            </w:r>
+          </w:p>
+        </w:tc>
+      </w:tr>
+      <w:tr>
+        <w:trPr>
+          <w:tblCellSpacing w:w="15" w:type="dxa"/>
+        </w:trPr>
+        <w:tc>
+          <w:tcPr>
+            <w:tcW w:w="0" w:type="auto"/>
+            <w:tcBorders>
+              <w:top w:val="single" w:sz="6" w:space="0" w:color="auto"/>
+              <w:left w:val="single" w:sz="6" w:space="0" w:color="auto"/>
+              <w:bottom w:val="single" w:sz="6" w:space="0" w:color="auto"/>
+              <w:right w:val="single" w:sz="6" w:space="0" w:color="auto"/>
+            </w:tcBorders>
+            <w:hideMark/>
+          </w:tcPr>
+          <w:p>
+            <w:pPr>
+              <w:spacing w:after="0" w:line="240" w:lineRule="auto"/>
+              <w:rPr>
+                <w:rFonts w:ascii="Times New Roman" w:eastAsia="Times New Roman" w:hAnsi="Times New Roman" w:cs="Times New Roman"/>
+                <w:sz w:val="24"/>
+                <w:szCs w:val="24"/>
+              </w:rPr>
+            </w:pPr>
+            <w:r>
+              <w:rPr>
+                <w:rFonts w:ascii="Helvetica" w:eastAsia="Times New Roman" w:hAnsi="Helvetica" w:cs="Helvetica"/>
+                <w:color w:val="262626"/>
+                <w:sz w:val="26"/>
+                <w:szCs w:val="26"/>
+              </w:rPr>
+              <w:t>I2C is a half-duplex communication protocol.</w:t>
+            </w:r>
+          </w:p>
+          <w:p>
+            <w:pPr>
+              <w:spacing w:line="240" w:lineRule="auto"/>
+              <w:rPr>
+                <w:rFonts w:ascii="Times New Roman" w:eastAsia="Times New Roman" w:hAnsi="Times New Roman" w:cs="Times New Roman"/>
+                <w:sz w:val="24"/>
+                <w:szCs w:val="24"/>
+              </w:rPr>
+            </w:pPr>
+            <w:r>
+              <w:rPr>
+                <w:rFonts w:ascii="Raleway" w:eastAsia="Times New Roman" w:hAnsi="Raleway" w:cs="Times New Roman"/>
+                <w:color w:val="262626"/>
+                <w:sz w:val="26"/>
+                <w:szCs w:val="26"/>
+              </w:rPr>
+              <w:t> </w:t>
+            </w:r>
+          </w:p>
+        </w:tc>
+        <w:tc>
+          <w:tcPr>
+            <w:tcW w:w="0" w:type="auto"/>
+            <w:tcBorders>
+              <w:top w:val="single" w:sz="6" w:space="0" w:color="auto"/>
+              <w:left w:val="single" w:sz="6" w:space="0" w:color="auto"/>
+              <w:bottom w:val="single" w:sz="6" w:space="0" w:color="auto"/>
+              <w:right w:val="single" w:sz="6" w:space="0" w:color="auto"/>
+            </w:tcBorders>
+            <w:hideMark/>
+          </w:tcPr>
+          <w:p>
+            <w:pPr>
+              <w:spacing w:after="0" w:line="240" w:lineRule="auto"/>
+              <w:rPr>
+                <w:rFonts w:ascii="Times New Roman" w:eastAsia="Times New Roman" w:hAnsi="Times New Roman" w:cs="Times New Roman"/>
+                <w:sz w:val="24"/>
+                <w:szCs w:val="24"/>
+              </w:rPr>
+            </w:pPr>
+            <w:r>
+              <w:rPr>
+                <w:rFonts w:ascii="Helvetica" w:eastAsia="Times New Roman" w:hAnsi="Helvetica" w:cs="Helvetica"/>
+                <w:color w:val="262626"/>
+                <w:sz w:val="26"/>
+                <w:szCs w:val="26"/>
+              </w:rPr>
+              <w:t>SPI is a full-duplex commination protocol.</w:t>
+            </w:r>
+          </w:p>
+        </w:tc>
+      </w:tr>
+      <w:tr>
+        <w:trPr>
+          <w:tblCellSpacing w:w="15" w:type="dxa"/>
+        </w:trPr>
+        <w:tc>
+          <w:tcPr>
+            <w:tcW w:w="0" w:type="auto"/>
+            <w:tcBorders>
+              <w:top w:val="single" w:sz="6" w:space="0" w:color="auto"/>
+              <w:left w:val="single" w:sz="6" w:space="0" w:color="auto"/>
+              <w:bottom w:val="single" w:sz="6" w:space="0" w:color="auto"/>
+              <w:right w:val="single" w:sz="6" w:space="0" w:color="auto"/>
+            </w:tcBorders>
+            <w:hideMark/>
+          </w:tcPr>
+          <w:p>
+            <w:pPr>
+              <w:spacing w:after="0" w:line="240" w:lineRule="auto"/>
+              <w:rPr>
+                <w:rFonts w:ascii="Times New Roman" w:eastAsia="Times New Roman" w:hAnsi="Times New Roman" w:cs="Times New Roman"/>
+                <w:sz w:val="24"/>
+                <w:szCs w:val="24"/>
+              </w:rPr>
+            </w:pPr>
+            <w:r>
+              <w:rPr>
+                <w:rFonts w:ascii="Helvetica" w:eastAsia="Times New Roman" w:hAnsi="Helvetica" w:cs="Helvetica"/>
+                <w:color w:val="262626"/>
+                <w:sz w:val="26"/>
+                <w:szCs w:val="26"/>
+              </w:rPr>
+              <w:t>I2C has the feature of clock stretching, which means if the slave cannot able to send fast data as fast enough then it suppresses the clock to stop the communication.</w:t>
+            </w:r>
+          </w:p>
+          <w:p>
+            <w:pPr>
+              <w:spacing w:line="240" w:lineRule="auto"/>
+              <w:rPr>
+                <w:rFonts w:ascii="Times New Roman" w:eastAsia="Times New Roman" w:hAnsi="Times New Roman" w:cs="Times New Roman"/>
+                <w:sz w:val="24"/>
+                <w:szCs w:val="24"/>
+              </w:rPr>
+            </w:pPr>
+            <w:r>
+              <w:rPr>
+                <w:rFonts w:ascii="Raleway" w:eastAsia="Times New Roman" w:hAnsi="Raleway" w:cs="Times New Roman"/>
+                <w:color w:val="262626"/>
+                <w:sz w:val="26"/>
+                <w:szCs w:val="26"/>
+              </w:rPr>
+              <w:t> </w:t>
+            </w:r>
+          </w:p>
+        </w:tc>
+        <w:tc>
+          <w:tcPr>
+            <w:tcW w:w="0" w:type="auto"/>
+            <w:tcBorders>
+              <w:top w:val="single" w:sz="6" w:space="0" w:color="auto"/>
+              <w:left w:val="single" w:sz="6" w:space="0" w:color="auto"/>
+              <w:bottom w:val="single" w:sz="6" w:space="0" w:color="auto"/>
+              <w:right w:val="single" w:sz="6" w:space="0" w:color="auto"/>
+            </w:tcBorders>
+            <w:hideMark/>
+          </w:tcPr>
+          <w:p>
+            <w:pPr>
+              <w:spacing w:after="0" w:line="240" w:lineRule="auto"/>
+              <w:rPr>
+                <w:rFonts w:ascii="Times New Roman" w:eastAsia="Times New Roman" w:hAnsi="Times New Roman" w:cs="Times New Roman"/>
+                <w:sz w:val="24"/>
+                <w:szCs w:val="24"/>
+              </w:rPr>
+            </w:pPr>
+            <w:r>
+              <w:rPr>
+                <w:rFonts w:ascii="Helvetica" w:eastAsia="Times New Roman" w:hAnsi="Helvetica" w:cs="Helvetica"/>
+                <w:color w:val="262626"/>
+                <w:sz w:val="26"/>
+                <w:szCs w:val="26"/>
+              </w:rPr>
+              <w:t>Clock stretching is not the feature of SPI.</w:t>
+            </w:r>
+          </w:p>
+        </w:tc>
+      </w:tr>
+      <w:tr>
+        <w:trPr>
+          <w:tblCellSpacing w:w="15" w:type="dxa"/>
+        </w:trPr>
+        <w:tc>
+          <w:tcPr>
+            <w:tcW w:w="0" w:type="auto"/>
+            <w:tcBorders>
+              <w:top w:val="single" w:sz="6" w:space="0" w:color="auto"/>
+              <w:left w:val="single" w:sz="6" w:space="0" w:color="auto"/>
+              <w:bottom w:val="single" w:sz="6" w:space="0" w:color="auto"/>
+              <w:right w:val="single" w:sz="6" w:space="0" w:color="auto"/>
+            </w:tcBorders>
+            <w:hideMark/>
+          </w:tcPr>
+          <w:p>
+            <w:pPr>
+              <w:spacing w:after="0" w:line="240" w:lineRule="auto"/>
+              <w:rPr>
+                <w:rFonts w:ascii="Times New Roman" w:eastAsia="Times New Roman" w:hAnsi="Times New Roman" w:cs="Times New Roman"/>
+                <w:sz w:val="24"/>
+                <w:szCs w:val="24"/>
+              </w:rPr>
+            </w:pPr>
+            <w:r>
+              <w:rPr>
+                <w:rFonts w:ascii="Helvetica" w:eastAsia="Times New Roman" w:hAnsi="Helvetica" w:cs="Helvetica"/>
+                <w:color w:val="262626"/>
+                <w:sz w:val="26"/>
+                <w:szCs w:val="26"/>
+              </w:rPr>
+              <w:t>I2C is used only two wire for the communication, one wire is used for the data and the second wire is used for the clock.</w:t>
+            </w:r>
+          </w:p>
+          <w:p>
+            <w:pPr>
+              <w:spacing w:line="240" w:lineRule="auto"/>
+              <w:rPr>
+                <w:rFonts w:ascii="Times New Roman" w:eastAsia="Times New Roman" w:hAnsi="Times New Roman" w:cs="Times New Roman"/>
+                <w:sz w:val="24"/>
+                <w:szCs w:val="24"/>
+              </w:rPr>
+            </w:pPr>
+            <w:r>
+              <w:rPr>
+                <w:rFonts w:ascii="Raleway" w:eastAsia="Times New Roman" w:hAnsi="Raleway" w:cs="Times New Roman"/>
+                <w:color w:val="262626"/>
+                <w:sz w:val="26"/>
+                <w:szCs w:val="26"/>
+              </w:rPr>
+              <w:t> </w:t>
+            </w:r>
+          </w:p>
+        </w:tc>
+        <w:tc>
+          <w:tcPr>
+            <w:tcW w:w="0" w:type="auto"/>
+            <w:tcBorders>
+              <w:top w:val="single" w:sz="6" w:space="0" w:color="auto"/>
+              <w:left w:val="single" w:sz="6" w:space="0" w:color="auto"/>
+              <w:bottom w:val="single" w:sz="6" w:space="0" w:color="auto"/>
+              <w:right w:val="single" w:sz="6" w:space="0" w:color="auto"/>
+            </w:tcBorders>
+            <w:hideMark/>
+          </w:tcPr>
+          <w:p>
+            <w:pPr>
+              <w:spacing w:after="0" w:line="240" w:lineRule="auto"/>
+              <w:rPr>
+                <w:rFonts w:ascii="Times New Roman" w:eastAsia="Times New Roman" w:hAnsi="Times New Roman" w:cs="Times New Roman"/>
+                <w:sz w:val="24"/>
+                <w:szCs w:val="24"/>
+              </w:rPr>
+            </w:pPr>
+            <w:r>
+              <w:rPr>
+                <w:rFonts w:ascii="Helvetica" w:eastAsia="Times New Roman" w:hAnsi="Helvetica" w:cs="Helvetica"/>
+                <w:color w:val="262626"/>
+                <w:sz w:val="26"/>
+                <w:szCs w:val="26"/>
+              </w:rPr>
+              <w:t>SPI needs three or four-wire for communication ((depends on requirement), MOSI, MISO, SCL, and Chip-select pin.</w:t>
+            </w:r>
+          </w:p>
+        </w:tc>
+      </w:tr>
+      <w:tr>
+        <w:trPr>
+          <w:tblCellSpacing w:w="15" w:type="dxa"/>
+        </w:trPr>
+        <w:tc>
+          <w:tcPr>
+            <w:tcW w:w="0" w:type="auto"/>
+            <w:tcBorders>
+              <w:top w:val="single" w:sz="6" w:space="0" w:color="auto"/>
+              <w:left w:val="single" w:sz="6" w:space="0" w:color="auto"/>
+              <w:bottom w:val="single" w:sz="6" w:space="0" w:color="auto"/>
+              <w:right w:val="single" w:sz="6" w:space="0" w:color="auto"/>
+            </w:tcBorders>
+            <w:hideMark/>
+          </w:tcPr>
+          <w:p>
+            <w:pPr>
+              <w:spacing w:after="0" w:line="240" w:lineRule="auto"/>
+              <w:rPr>
+                <w:rFonts w:ascii="Times New Roman" w:eastAsia="Times New Roman" w:hAnsi="Times New Roman" w:cs="Times New Roman"/>
+                <w:sz w:val="24"/>
+                <w:szCs w:val="24"/>
+              </w:rPr>
+            </w:pPr>
+            <w:r>
+              <w:rPr>
+                <w:rFonts w:ascii="Helvetica" w:eastAsia="Times New Roman" w:hAnsi="Helvetica" w:cs="Helvetica"/>
+                <w:color w:val="262626"/>
+                <w:sz w:val="26"/>
+                <w:szCs w:val="26"/>
+              </w:rPr>
+              <w:t>I2C is slower than SPI.</w:t>
+            </w:r>
+          </w:p>
+          <w:p>
+            <w:pPr>
+              <w:spacing w:line="240" w:lineRule="auto"/>
+              <w:rPr>
+                <w:rFonts w:ascii="Times New Roman" w:eastAsia="Times New Roman" w:hAnsi="Times New Roman" w:cs="Times New Roman"/>
+                <w:sz w:val="24"/>
+                <w:szCs w:val="24"/>
+              </w:rPr>
+            </w:pPr>
+            <w:r>
+              <w:rPr>
+                <w:rFonts w:ascii="Raleway" w:eastAsia="Times New Roman" w:hAnsi="Raleway" w:cs="Times New Roman"/>
+                <w:color w:val="262626"/>
+                <w:sz w:val="26"/>
+                <w:szCs w:val="26"/>
+              </w:rPr>
+              <w:t> </w:t>
+            </w:r>
+          </w:p>
+        </w:tc>
+        <w:tc>
+          <w:tcPr>
+            <w:tcW w:w="0" w:type="auto"/>
+            <w:tcBorders>
+              <w:top w:val="single" w:sz="6" w:space="0" w:color="auto"/>
+              <w:left w:val="single" w:sz="6" w:space="0" w:color="auto"/>
+              <w:bottom w:val="single" w:sz="6" w:space="0" w:color="auto"/>
+              <w:right w:val="single" w:sz="6" w:space="0" w:color="auto"/>
+            </w:tcBorders>
+            <w:hideMark/>
+          </w:tcPr>
+          <w:p>
+            <w:pPr>
+              <w:spacing w:after="0" w:line="240" w:lineRule="auto"/>
+              <w:rPr>
+                <w:rFonts w:ascii="Times New Roman" w:eastAsia="Times New Roman" w:hAnsi="Times New Roman" w:cs="Times New Roman"/>
+                <w:sz w:val="24"/>
+                <w:szCs w:val="24"/>
+              </w:rPr>
+            </w:pPr>
+            <w:r>
+              <w:rPr>
+                <w:rFonts w:ascii="Helvetica" w:eastAsia="Times New Roman" w:hAnsi="Helvetica" w:cs="Helvetica"/>
+                <w:color w:val="262626"/>
+                <w:sz w:val="26"/>
+                <w:szCs w:val="26"/>
+              </w:rPr>
+              <w:t>In comparison to I2C, SPI is faster.</w:t>
+            </w:r>
+          </w:p>
+        </w:tc>
+      </w:tr>
+      <w:tr>
+        <w:trPr>
+          <w:tblCellSpacing w:w="15" w:type="dxa"/>
+        </w:trPr>
+        <w:tc>
+          <w:tcPr>
+            <w:tcW w:w="0" w:type="auto"/>
+            <w:tcBorders>
+              <w:top w:val="single" w:sz="6" w:space="0" w:color="auto"/>
+              <w:left w:val="single" w:sz="6" w:space="0" w:color="auto"/>
+              <w:bottom w:val="single" w:sz="6" w:space="0" w:color="auto"/>
+              <w:right w:val="single" w:sz="6" w:space="0" w:color="auto"/>
+            </w:tcBorders>
+            <w:hideMark/>
+          </w:tcPr>
+          <w:p>
+            <w:pPr>
+              <w:spacing w:after="0" w:line="240" w:lineRule="auto"/>
+              <w:rPr>
+                <w:rFonts w:ascii="Times New Roman" w:eastAsia="Times New Roman" w:hAnsi="Times New Roman" w:cs="Times New Roman"/>
+                <w:sz w:val="24"/>
+                <w:szCs w:val="24"/>
+              </w:rPr>
+            </w:pPr>
+            <w:r>
+              <w:rPr>
+                <w:rFonts w:ascii="Helvetica" w:eastAsia="Times New Roman" w:hAnsi="Helvetica" w:cs="Helvetica"/>
+                <w:color w:val="262626"/>
+                <w:sz w:val="26"/>
+                <w:szCs w:val="26"/>
+              </w:rPr>
+              <w:t>I2C draws more power than SPI.</w:t>
+            </w:r>
+          </w:p>
+          <w:p>
+            <w:pPr>
+              <w:spacing w:line="240" w:lineRule="auto"/>
+              <w:rPr>
+                <w:rFonts w:ascii="Times New Roman" w:eastAsia="Times New Roman" w:hAnsi="Times New Roman" w:cs="Times New Roman"/>
+                <w:sz w:val="24"/>
+                <w:szCs w:val="24"/>
+              </w:rPr>
+            </w:pPr>
+            <w:r>
+              <w:rPr>
+                <w:rFonts w:ascii="Raleway" w:eastAsia="Times New Roman" w:hAnsi="Raleway" w:cs="Times New Roman"/>
+                <w:color w:val="262626"/>
+                <w:sz w:val="26"/>
+                <w:szCs w:val="26"/>
+              </w:rPr>
+              <w:t> </w:t>
+            </w:r>
+          </w:p>
+        </w:tc>
+        <w:tc>
+          <w:tcPr>
+            <w:tcW w:w="0" w:type="auto"/>
+            <w:tcBorders>
+              <w:top w:val="single" w:sz="6" w:space="0" w:color="auto"/>
+              <w:left w:val="single" w:sz="6" w:space="0" w:color="auto"/>
+              <w:bottom w:val="single" w:sz="6" w:space="0" w:color="auto"/>
+              <w:right w:val="single" w:sz="6" w:space="0" w:color="auto"/>
+            </w:tcBorders>
+            <w:hideMark/>
+          </w:tcPr>
+          <w:p>
+            <w:pPr>
+              <w:spacing w:after="0" w:line="240" w:lineRule="auto"/>
+              <w:rPr>
+                <w:rFonts w:ascii="Times New Roman" w:eastAsia="Times New Roman" w:hAnsi="Times New Roman" w:cs="Times New Roman"/>
+                <w:sz w:val="24"/>
+                <w:szCs w:val="24"/>
+              </w:rPr>
+            </w:pPr>
+            <w:r>
+              <w:rPr>
+                <w:rFonts w:ascii="Helvetica" w:eastAsia="Times New Roman" w:hAnsi="Helvetica" w:cs="Helvetica"/>
+                <w:color w:val="262626"/>
+                <w:sz w:val="26"/>
+                <w:szCs w:val="26"/>
+              </w:rPr>
+              <w:t>Draws less power as compared to I2C.</w:t>
+            </w:r>
+          </w:p>
+        </w:tc>
+      </w:tr>
+      <w:tr>
+        <w:trPr>
+          <w:tblCellSpacing w:w="15" w:type="dxa"/>
+        </w:trPr>
+        <w:tc>
+          <w:tcPr>
+            <w:tcW w:w="0" w:type="auto"/>
+            <w:tcBorders>
+              <w:top w:val="single" w:sz="6" w:space="0" w:color="auto"/>
+              <w:left w:val="single" w:sz="6" w:space="0" w:color="auto"/>
+              <w:bottom w:val="single" w:sz="6" w:space="0" w:color="auto"/>
+              <w:right w:val="single" w:sz="6" w:space="0" w:color="auto"/>
+            </w:tcBorders>
+            <w:hideMark/>
+          </w:tcPr>
+          <w:p>
+            <w:pPr>
+              <w:spacing w:after="0" w:line="240" w:lineRule="auto"/>
+              <w:rPr>
+                <w:rFonts w:ascii="Times New Roman" w:eastAsia="Times New Roman" w:hAnsi="Times New Roman" w:cs="Times New Roman"/>
+                <w:sz w:val="24"/>
+                <w:szCs w:val="24"/>
+              </w:rPr>
+            </w:pPr>
+            <w:r>
+              <w:rPr>
+                <w:rFonts w:ascii="Helvetica" w:eastAsia="Times New Roman" w:hAnsi="Helvetica" w:cs="Helvetica"/>
+                <w:color w:val="262626"/>
+                <w:sz w:val="26"/>
+                <w:szCs w:val="26"/>
+              </w:rPr>
+              <w:t>I2C is less susceptible to noise than SPI.</w:t>
+            </w:r>
+          </w:p>
+          <w:p>
+            <w:pPr>
+              <w:spacing w:line="240" w:lineRule="auto"/>
+              <w:rPr>
+                <w:rFonts w:ascii="Times New Roman" w:eastAsia="Times New Roman" w:hAnsi="Times New Roman" w:cs="Times New Roman"/>
+                <w:sz w:val="24"/>
+                <w:szCs w:val="24"/>
+              </w:rPr>
+            </w:pPr>
+            <w:r>
+              <w:rPr>
+                <w:rFonts w:ascii="Raleway" w:eastAsia="Times New Roman" w:hAnsi="Raleway" w:cs="Times New Roman"/>
+                <w:color w:val="262626"/>
+                <w:sz w:val="26"/>
+                <w:szCs w:val="26"/>
+              </w:rPr>
+              <w:t> </w:t>
+            </w:r>
+          </w:p>
+        </w:tc>
+        <w:tc>
+          <w:tcPr>
+            <w:tcW w:w="0" w:type="auto"/>
+            <w:tcBorders>
+              <w:top w:val="single" w:sz="6" w:space="0" w:color="auto"/>
+              <w:left w:val="single" w:sz="6" w:space="0" w:color="auto"/>
+              <w:bottom w:val="single" w:sz="6" w:space="0" w:color="auto"/>
+              <w:right w:val="single" w:sz="6" w:space="0" w:color="auto"/>
+            </w:tcBorders>
+            <w:hideMark/>
+          </w:tcPr>
+          <w:p>
+            <w:pPr>
+              <w:spacing w:after="0" w:line="240" w:lineRule="auto"/>
+              <w:rPr>
+                <w:rFonts w:ascii="Times New Roman" w:eastAsia="Times New Roman" w:hAnsi="Times New Roman" w:cs="Times New Roman"/>
+                <w:sz w:val="24"/>
+                <w:szCs w:val="24"/>
+              </w:rPr>
+            </w:pPr>
+            <w:r>
+              <w:rPr>
+                <w:rFonts w:ascii="Helvetica" w:eastAsia="Times New Roman" w:hAnsi="Helvetica" w:cs="Helvetica"/>
+                <w:color w:val="262626"/>
+                <w:sz w:val="26"/>
+                <w:szCs w:val="26"/>
+              </w:rPr>
+              <w:t>SPI is more susceptible to noise than I2C.</w:t>
+            </w:r>
+          </w:p>
+        </w:tc>
+      </w:tr>
+      <w:tr>
+        <w:trPr>
+          <w:tblCellSpacing w:w="15" w:type="dxa"/>
+        </w:trPr>
+        <w:tc>
+          <w:tcPr>
+            <w:tcW w:w="0" w:type="auto"/>
+            <w:tcBorders>
+              <w:top w:val="single" w:sz="6" w:space="0" w:color="auto"/>
+              <w:left w:val="single" w:sz="6" w:space="0" w:color="auto"/>
+              <w:bottom w:val="single" w:sz="6" w:space="0" w:color="auto"/>
+              <w:right w:val="single" w:sz="6" w:space="0" w:color="auto"/>
+            </w:tcBorders>
+            <w:hideMark/>
+          </w:tcPr>
+          <w:p>
+            <w:pPr>
+              <w:spacing w:after="0" w:line="240" w:lineRule="auto"/>
+              <w:rPr>
+                <w:rFonts w:ascii="Times New Roman" w:eastAsia="Times New Roman" w:hAnsi="Times New Roman" w:cs="Times New Roman"/>
+                <w:sz w:val="24"/>
+                <w:szCs w:val="24"/>
+              </w:rPr>
+            </w:pPr>
+            <w:r>
+              <w:rPr>
+                <w:rFonts w:ascii="Helvetica" w:eastAsia="Times New Roman" w:hAnsi="Helvetica" w:cs="Helvetica"/>
+                <w:color w:val="262626"/>
+                <w:sz w:val="26"/>
+                <w:szCs w:val="26"/>
+              </w:rPr>
+              <w:t>I2C is cheaper to implement than the SPI communication protocol.</w:t>
+            </w:r>
+          </w:p>
+          <w:p>
+            <w:pPr>
+              <w:spacing w:line="240" w:lineRule="auto"/>
+              <w:rPr>
+                <w:rFonts w:ascii="Times New Roman" w:eastAsia="Times New Roman" w:hAnsi="Times New Roman" w:cs="Times New Roman"/>
+                <w:sz w:val="24"/>
+                <w:szCs w:val="24"/>
+              </w:rPr>
+            </w:pPr>
+            <w:r>
+              <w:rPr>
+                <w:rFonts w:ascii="Raleway" w:eastAsia="Times New Roman" w:hAnsi="Raleway" w:cs="Times New Roman"/>
+                <w:color w:val="262626"/>
+                <w:sz w:val="26"/>
+                <w:szCs w:val="26"/>
+              </w:rPr>
+              <w:t> </w:t>
+            </w:r>
+          </w:p>
+        </w:tc>
+        <w:tc>
+          <w:tcPr>
+            <w:tcW w:w="0" w:type="auto"/>
+            <w:tcBorders>
+              <w:top w:val="single" w:sz="6" w:space="0" w:color="auto"/>
+              <w:left w:val="single" w:sz="6" w:space="0" w:color="auto"/>
+              <w:bottom w:val="single" w:sz="6" w:space="0" w:color="auto"/>
+              <w:right w:val="single" w:sz="6" w:space="0" w:color="auto"/>
+            </w:tcBorders>
+            <w:hideMark/>
+          </w:tcPr>
+          <w:p>
+            <w:pPr>
+              <w:spacing w:after="0" w:line="240" w:lineRule="auto"/>
+              <w:rPr>
+                <w:rFonts w:ascii="Times New Roman" w:eastAsia="Times New Roman" w:hAnsi="Times New Roman" w:cs="Times New Roman"/>
+                <w:sz w:val="24"/>
+                <w:szCs w:val="24"/>
+              </w:rPr>
+            </w:pPr>
+            <w:r>
+              <w:rPr>
+                <w:rFonts w:ascii="Helvetica" w:eastAsia="Times New Roman" w:hAnsi="Helvetica" w:cs="Helvetica"/>
+                <w:color w:val="262626"/>
+                <w:sz w:val="26"/>
+                <w:szCs w:val="26"/>
+              </w:rPr>
+              <w:t>Costly as compared to I2C.</w:t>
+            </w:r>
+          </w:p>
+        </w:tc>
+      </w:tr>
+      <w:tr>
+        <w:trPr>
+          <w:tblCellSpacing w:w="15" w:type="dxa"/>
+        </w:trPr>
+        <w:tc>
+          <w:tcPr>
+            <w:tcW w:w="0" w:type="auto"/>
+            <w:tcBorders>
+              <w:top w:val="single" w:sz="6" w:space="0" w:color="auto"/>
+              <w:left w:val="single" w:sz="6" w:space="0" w:color="auto"/>
+              <w:bottom w:val="single" w:sz="6" w:space="0" w:color="auto"/>
+              <w:right w:val="single" w:sz="6" w:space="0" w:color="auto"/>
+            </w:tcBorders>
+            <w:hideMark/>
+          </w:tcPr>
+          <w:p>
+            <w:pPr>
+              <w:spacing w:after="0" w:line="240" w:lineRule="auto"/>
+              <w:rPr>
+                <w:rFonts w:ascii="Times New Roman" w:eastAsia="Times New Roman" w:hAnsi="Times New Roman" w:cs="Times New Roman"/>
+                <w:sz w:val="24"/>
+                <w:szCs w:val="24"/>
+              </w:rPr>
+            </w:pPr>
+            <w:r>
+              <w:rPr>
+                <w:rFonts w:ascii="Helvetica" w:eastAsia="Times New Roman" w:hAnsi="Helvetica" w:cs="Helvetica"/>
+                <w:color w:val="262626"/>
+                <w:sz w:val="26"/>
+                <w:szCs w:val="26"/>
+              </w:rPr>
+              <w:t>I2C work on wire and logic and it has a pull-up resistor.</w:t>
+            </w:r>
+          </w:p>
+          <w:p>
+            <w:pPr>
+              <w:spacing w:line="240" w:lineRule="auto"/>
+              <w:rPr>
+                <w:rFonts w:ascii="Times New Roman" w:eastAsia="Times New Roman" w:hAnsi="Times New Roman" w:cs="Times New Roman"/>
+                <w:sz w:val="24"/>
+                <w:szCs w:val="24"/>
+              </w:rPr>
+            </w:pPr>
+            <w:r>
+              <w:rPr>
+                <w:rFonts w:ascii="Raleway" w:eastAsia="Times New Roman" w:hAnsi="Raleway" w:cs="Times New Roman"/>
+                <w:color w:val="262626"/>
+                <w:sz w:val="26"/>
+                <w:szCs w:val="26"/>
+              </w:rPr>
+              <w:t> </w:t>
+            </w:r>
+          </w:p>
+        </w:tc>
+        <w:tc>
+          <w:tcPr>
+            <w:tcW w:w="0" w:type="auto"/>
+            <w:tcBorders>
+              <w:top w:val="single" w:sz="6" w:space="0" w:color="auto"/>
+              <w:left w:val="single" w:sz="6" w:space="0" w:color="auto"/>
+              <w:bottom w:val="single" w:sz="6" w:space="0" w:color="auto"/>
+              <w:right w:val="single" w:sz="6" w:space="0" w:color="auto"/>
+            </w:tcBorders>
+            <w:hideMark/>
+          </w:tcPr>
+          <w:p>
+            <w:pPr>
+              <w:spacing w:after="0" w:line="240" w:lineRule="auto"/>
+              <w:rPr>
+                <w:rFonts w:ascii="Times New Roman" w:eastAsia="Times New Roman" w:hAnsi="Times New Roman" w:cs="Times New Roman"/>
+                <w:sz w:val="24"/>
+                <w:szCs w:val="24"/>
+              </w:rPr>
+            </w:pPr>
+            <w:r>
+              <w:rPr>
+                <w:rFonts w:ascii="Helvetica" w:eastAsia="Times New Roman" w:hAnsi="Helvetica" w:cs="Helvetica"/>
+                <w:color w:val="262626"/>
+                <w:sz w:val="26"/>
+                <w:szCs w:val="26"/>
+              </w:rPr>
+              <w:t>There is no requirement of a pull-up resistor in the case of the SPI.</w:t>
+            </w:r>
+          </w:p>
+        </w:tc>
+      </w:tr>
+      <w:tr>
+        <w:trPr>
+          <w:tblCellSpacing w:w="15" w:type="dxa"/>
+        </w:trPr>
+        <w:tc>
+          <w:tcPr>
+            <w:tcW w:w="0" w:type="auto"/>
+            <w:tcBorders>
+              <w:top w:val="single" w:sz="6" w:space="0" w:color="auto"/>
+              <w:left w:val="single" w:sz="6" w:space="0" w:color="auto"/>
+              <w:bottom w:val="single" w:sz="6" w:space="0" w:color="auto"/>
+              <w:right w:val="single" w:sz="6" w:space="0" w:color="auto"/>
+            </w:tcBorders>
+            <w:hideMark/>
+          </w:tcPr>
+          <w:p>
+            <w:pPr>
+              <w:spacing w:after="0" w:line="240" w:lineRule="auto"/>
+              <w:rPr>
+                <w:rFonts w:ascii="Times New Roman" w:eastAsia="Times New Roman" w:hAnsi="Times New Roman" w:cs="Times New Roman"/>
+                <w:sz w:val="24"/>
+                <w:szCs w:val="24"/>
+              </w:rPr>
+            </w:pPr>
+            <w:r>
+              <w:rPr>
+                <w:rFonts w:ascii="Helvetica" w:eastAsia="Times New Roman" w:hAnsi="Helvetica" w:cs="Helvetica"/>
+                <w:color w:val="262626"/>
+                <w:sz w:val="26"/>
+                <w:szCs w:val="26"/>
+              </w:rPr>
+              <w:t>In I2C communication we get the acknowledgment bit after each byte.</w:t>
+            </w:r>
+          </w:p>
+          <w:p>
+            <w:pPr>
+              <w:spacing w:line="240" w:lineRule="auto"/>
+              <w:rPr>
+                <w:rFonts w:ascii="Times New Roman" w:eastAsia="Times New Roman" w:hAnsi="Times New Roman" w:cs="Times New Roman"/>
+                <w:sz w:val="24"/>
+                <w:szCs w:val="24"/>
+              </w:rPr>
+            </w:pPr>
+            <w:r>
+              <w:rPr>
+                <w:rFonts w:ascii="Raleway" w:eastAsia="Times New Roman" w:hAnsi="Raleway" w:cs="Times New Roman"/>
+                <w:color w:val="262626"/>
+                <w:sz w:val="26"/>
+                <w:szCs w:val="26"/>
+              </w:rPr>
+              <w:t> </w:t>
+            </w:r>
+          </w:p>
+        </w:tc>
+        <w:tc>
+          <w:tcPr>
+            <w:tcW w:w="0" w:type="auto"/>
+            <w:tcBorders>
+              <w:top w:val="single" w:sz="6" w:space="0" w:color="auto"/>
+              <w:left w:val="single" w:sz="6" w:space="0" w:color="auto"/>
+              <w:bottom w:val="single" w:sz="6" w:space="0" w:color="auto"/>
+              <w:right w:val="single" w:sz="6" w:space="0" w:color="auto"/>
+            </w:tcBorders>
+            <w:hideMark/>
+          </w:tcPr>
+          <w:p>
+            <w:pPr>
+              <w:spacing w:after="0" w:line="240" w:lineRule="auto"/>
+              <w:rPr>
+                <w:rFonts w:ascii="Times New Roman" w:eastAsia="Times New Roman" w:hAnsi="Times New Roman" w:cs="Times New Roman"/>
+                <w:sz w:val="24"/>
+                <w:szCs w:val="24"/>
+              </w:rPr>
+            </w:pPr>
+            <w:r>
+              <w:rPr>
+                <w:rFonts w:ascii="Helvetica" w:eastAsia="Times New Roman" w:hAnsi="Helvetica" w:cs="Helvetica"/>
+                <w:color w:val="262626"/>
+                <w:sz w:val="26"/>
+                <w:szCs w:val="26"/>
+              </w:rPr>
+              <w:t>Acknowledgment bit is not supported by the SPI communication protocol.</w:t>
+            </w:r>
+          </w:p>
+        </w:tc>
+      </w:tr>
+      <w:tr>
+        <w:trPr>
+          <w:tblCellSpacing w:w="15" w:type="dxa"/>
+        </w:trPr>
+        <w:tc>
+          <w:tcPr>
+            <w:tcW w:w="0" w:type="auto"/>
+            <w:tcBorders>
+              <w:top w:val="single" w:sz="6" w:space="0" w:color="auto"/>
+              <w:left w:val="single" w:sz="6" w:space="0" w:color="auto"/>
+              <w:bottom w:val="single" w:sz="6" w:space="0" w:color="auto"/>
+              <w:right w:val="single" w:sz="6" w:space="0" w:color="auto"/>
+            </w:tcBorders>
+            <w:hideMark/>
+          </w:tcPr>
+          <w:p>
+            <w:pPr>
+              <w:spacing w:after="0" w:line="240" w:lineRule="auto"/>
+              <w:rPr>
+                <w:rFonts w:ascii="Times New Roman" w:eastAsia="Times New Roman" w:hAnsi="Times New Roman" w:cs="Times New Roman"/>
+                <w:sz w:val="24"/>
+                <w:szCs w:val="24"/>
+              </w:rPr>
+            </w:pPr>
+            <w:r>
+              <w:rPr>
+                <w:rFonts w:ascii="Helvetica" w:eastAsia="Times New Roman" w:hAnsi="Helvetica" w:cs="Helvetica"/>
+                <w:color w:val="262626"/>
+                <w:sz w:val="26"/>
+                <w:szCs w:val="26"/>
+              </w:rPr>
+              <w:t>I2C ensures that the data sent is received by the slave device.</w:t>
+            </w:r>
+          </w:p>
+          <w:p>
+            <w:pPr>
+              <w:spacing w:line="240" w:lineRule="auto"/>
+              <w:rPr>
+                <w:rFonts w:ascii="Times New Roman" w:eastAsia="Times New Roman" w:hAnsi="Times New Roman" w:cs="Times New Roman"/>
+                <w:sz w:val="24"/>
+                <w:szCs w:val="24"/>
+              </w:rPr>
+            </w:pPr>
+            <w:r>
+              <w:rPr>
+                <w:rFonts w:ascii="Raleway" w:eastAsia="Times New Roman" w:hAnsi="Raleway" w:cs="Times New Roman"/>
+                <w:color w:val="262626"/>
+                <w:sz w:val="26"/>
+                <w:szCs w:val="26"/>
+              </w:rPr>
+              <w:lastRenderedPageBreak/>
+              <w:t> </w:t>
+            </w:r>
+          </w:p>
+        </w:tc>
+        <w:tc>
+          <w:tcPr>
+            <w:tcW w:w="0" w:type="auto"/>
+            <w:tcBorders>
+              <w:top w:val="single" w:sz="6" w:space="0" w:color="auto"/>
+              <w:left w:val="single" w:sz="6" w:space="0" w:color="auto"/>
+              <w:bottom w:val="single" w:sz="6" w:space="0" w:color="auto"/>
+              <w:right w:val="single" w:sz="6" w:space="0" w:color="auto"/>
+            </w:tcBorders>
+            <w:hideMark/>
+          </w:tcPr>
+          <w:p>
+            <w:pPr>
+              <w:spacing w:after="0" w:line="240" w:lineRule="auto"/>
+              <w:rPr>
+                <w:rFonts w:ascii="Times New Roman" w:eastAsia="Times New Roman" w:hAnsi="Times New Roman" w:cs="Times New Roman"/>
+                <w:sz w:val="24"/>
+                <w:szCs w:val="24"/>
+              </w:rPr>
+            </w:pPr>
+            <w:r>
+              <w:rPr>
+                <w:rFonts w:ascii="Helvetica" w:eastAsia="Times New Roman" w:hAnsi="Helvetica" w:cs="Helvetica"/>
+                <w:color w:val="262626"/>
+                <w:sz w:val="26"/>
+                <w:szCs w:val="26"/>
+              </w:rPr>
+              <w:lastRenderedPageBreak/>
+              <w:t>SPI does not verify that data is received correctly or not.</w:t>
+            </w:r>
+          </w:p>
+        </w:tc>
+      </w:tr>
+      <w:tr>
+        <w:trPr>
+          <w:tblCellSpacing w:w="15" w:type="dxa"/>
+        </w:trPr>
+        <w:tc>
+          <w:tcPr>
+            <w:tcW w:w="0" w:type="auto"/>
+            <w:tcBorders>
+              <w:top w:val="single" w:sz="6" w:space="0" w:color="auto"/>
+              <w:left w:val="single" w:sz="6" w:space="0" w:color="auto"/>
+              <w:bottom w:val="single" w:sz="6" w:space="0" w:color="auto"/>
+              <w:right w:val="single" w:sz="6" w:space="0" w:color="auto"/>
+            </w:tcBorders>
+            <w:hideMark/>
+          </w:tcPr>
+          <w:p>
+            <w:pPr>
+              <w:spacing w:after="0" w:line="240" w:lineRule="auto"/>
+              <w:rPr>
+                <w:rFonts w:ascii="Times New Roman" w:eastAsia="Times New Roman" w:hAnsi="Times New Roman" w:cs="Times New Roman"/>
+                <w:sz w:val="24"/>
+                <w:szCs w:val="24"/>
+              </w:rPr>
+            </w:pPr>
+            <w:r>
+              <w:rPr>
+                <w:rFonts w:ascii="Helvetica" w:eastAsia="Times New Roman" w:hAnsi="Helvetica" w:cs="Helvetica"/>
+                <w:color w:val="262626"/>
+                <w:sz w:val="26"/>
+                <w:szCs w:val="26"/>
+              </w:rPr>
+              <w:t>I2C support multi-master communication.</w:t>
+            </w:r>
+          </w:p>
+          <w:p>
+            <w:pPr>
+              <w:spacing w:line="240" w:lineRule="auto"/>
+              <w:rPr>
+                <w:rFonts w:ascii="Times New Roman" w:eastAsia="Times New Roman" w:hAnsi="Times New Roman" w:cs="Times New Roman"/>
+                <w:sz w:val="24"/>
+                <w:szCs w:val="24"/>
+              </w:rPr>
+            </w:pPr>
+            <w:r>
+              <w:rPr>
+                <w:rFonts w:ascii="Raleway" w:eastAsia="Times New Roman" w:hAnsi="Raleway" w:cs="Times New Roman"/>
+                <w:color w:val="262626"/>
+                <w:sz w:val="26"/>
+                <w:szCs w:val="26"/>
+              </w:rPr>
+              <w:t> </w:t>
+            </w:r>
+          </w:p>
+        </w:tc>
+        <w:tc>
+          <w:tcPr>
+            <w:tcW w:w="0" w:type="auto"/>
+            <w:tcBorders>
+              <w:top w:val="single" w:sz="6" w:space="0" w:color="auto"/>
+              <w:left w:val="single" w:sz="6" w:space="0" w:color="auto"/>
+              <w:bottom w:val="single" w:sz="6" w:space="0" w:color="auto"/>
+              <w:right w:val="single" w:sz="6" w:space="0" w:color="auto"/>
+            </w:tcBorders>
+            <w:hideMark/>
+          </w:tcPr>
+          <w:p>
+            <w:pPr>
+              <w:spacing w:after="0" w:line="240" w:lineRule="auto"/>
+              <w:rPr>
+                <w:rFonts w:ascii="Times New Roman" w:eastAsia="Times New Roman" w:hAnsi="Times New Roman" w:cs="Times New Roman"/>
+                <w:sz w:val="24"/>
+                <w:szCs w:val="24"/>
+              </w:rPr>
+            </w:pPr>
+            <w:r>
+              <w:rPr>
+                <w:rFonts w:ascii="Helvetica" w:eastAsia="Times New Roman" w:hAnsi="Helvetica" w:cs="Helvetica"/>
+                <w:color w:val="262626"/>
+                <w:sz w:val="26"/>
+                <w:szCs w:val="26"/>
+              </w:rPr>
+              <w:t>SPI does not support multi-master communication.</w:t>
+            </w:r>
+          </w:p>
+        </w:tc>
+      </w:tr>
+      <w:tr>
+        <w:trPr>
+          <w:tblCellSpacing w:w="15" w:type="dxa"/>
+        </w:trPr>
+        <w:tc>
+          <w:tcPr>
+            <w:tcW w:w="0" w:type="auto"/>
+            <w:tcBorders>
+              <w:top w:val="single" w:sz="6" w:space="0" w:color="auto"/>
+              <w:left w:val="single" w:sz="6" w:space="0" w:color="auto"/>
+              <w:bottom w:val="single" w:sz="6" w:space="0" w:color="auto"/>
+              <w:right w:val="single" w:sz="6" w:space="0" w:color="auto"/>
+            </w:tcBorders>
+            <w:hideMark/>
+          </w:tcPr>
+          <w:p>
+            <w:pPr>
+              <w:spacing w:after="0" w:line="240" w:lineRule="auto"/>
+              <w:rPr>
+                <w:rFonts w:ascii="Times New Roman" w:eastAsia="Times New Roman" w:hAnsi="Times New Roman" w:cs="Times New Roman"/>
+                <w:sz w:val="24"/>
+                <w:szCs w:val="24"/>
+              </w:rPr>
+            </w:pPr>
+            <w:r>
+              <w:rPr>
+                <w:rFonts w:ascii="Helvetica" w:eastAsia="Times New Roman" w:hAnsi="Helvetica" w:cs="Helvetica"/>
+                <w:color w:val="262626"/>
+                <w:sz w:val="26"/>
+                <w:szCs w:val="26"/>
+              </w:rPr>
+              <w:t>I2C is a multi-master communication protocol that’s why it has the feature of arbitration.</w:t>
+            </w:r>
+          </w:p>
+          <w:p>
+            <w:pPr>
+              <w:spacing w:line="240" w:lineRule="auto"/>
+              <w:rPr>
+                <w:rFonts w:ascii="Times New Roman" w:eastAsia="Times New Roman" w:hAnsi="Times New Roman" w:cs="Times New Roman"/>
+                <w:sz w:val="24"/>
+                <w:szCs w:val="24"/>
+              </w:rPr>
+            </w:pPr>
+            <w:r>
+              <w:rPr>
+                <w:rFonts w:ascii="Raleway" w:eastAsia="Times New Roman" w:hAnsi="Raleway" w:cs="Times New Roman"/>
+                <w:color w:val="262626"/>
+                <w:sz w:val="26"/>
+                <w:szCs w:val="26"/>
+              </w:rPr>
+              <w:t> </w:t>
+            </w:r>
+          </w:p>
+        </w:tc>
+        <w:tc>
+          <w:tcPr>
+            <w:tcW w:w="0" w:type="auto"/>
+            <w:tcBorders>
+              <w:top w:val="single" w:sz="6" w:space="0" w:color="auto"/>
+              <w:left w:val="single" w:sz="6" w:space="0" w:color="auto"/>
+              <w:bottom w:val="single" w:sz="6" w:space="0" w:color="auto"/>
+              <w:right w:val="single" w:sz="6" w:space="0" w:color="auto"/>
+            </w:tcBorders>
+            <w:hideMark/>
+          </w:tcPr>
+          <w:p>
+            <w:pPr>
+              <w:spacing w:after="0" w:line="240" w:lineRule="auto"/>
+              <w:rPr>
+                <w:rFonts w:ascii="Times New Roman" w:eastAsia="Times New Roman" w:hAnsi="Times New Roman" w:cs="Times New Roman"/>
+                <w:sz w:val="24"/>
+                <w:szCs w:val="24"/>
+              </w:rPr>
+            </w:pPr>
+            <w:r>
+              <w:rPr>
+                <w:rFonts w:ascii="Helvetica" w:eastAsia="Times New Roman" w:hAnsi="Helvetica" w:cs="Helvetica"/>
+                <w:color w:val="262626"/>
+                <w:sz w:val="26"/>
+                <w:szCs w:val="26"/>
+              </w:rPr>
+              <w:t>SPI is not a multi-master communication protocol, so it does not consist of the properties of arbitration.</w:t>
+            </w:r>
+          </w:p>
+        </w:tc>
+      </w:tr>
+      <w:tr>
+        <w:trPr>
+          <w:tblCellSpacing w:w="15" w:type="dxa"/>
+        </w:trPr>
+        <w:tc>
+          <w:tcPr>
+            <w:tcW w:w="0" w:type="auto"/>
+            <w:tcBorders>
+              <w:top w:val="single" w:sz="6" w:space="0" w:color="auto"/>
+              <w:left w:val="single" w:sz="6" w:space="0" w:color="auto"/>
+              <w:bottom w:val="single" w:sz="6" w:space="0" w:color="auto"/>
+              <w:right w:val="single" w:sz="6" w:space="0" w:color="auto"/>
+            </w:tcBorders>
+            <w:hideMark/>
+          </w:tcPr>
+          <w:p>
+            <w:pPr>
+              <w:spacing w:after="0" w:line="240" w:lineRule="auto"/>
+              <w:rPr>
+                <w:rFonts w:ascii="Times New Roman" w:eastAsia="Times New Roman" w:hAnsi="Times New Roman" w:cs="Times New Roman"/>
+                <w:sz w:val="24"/>
+                <w:szCs w:val="24"/>
+              </w:rPr>
+            </w:pPr>
+            <w:r>
+              <w:rPr>
+                <w:rFonts w:ascii="Helvetica" w:eastAsia="Times New Roman" w:hAnsi="Helvetica" w:cs="Helvetica"/>
+                <w:color w:val="262626"/>
+                <w:sz w:val="26"/>
+                <w:szCs w:val="26"/>
+              </w:rPr>
+              <w:t>I2C is the address base bus protocol, you have to send the address of the slave for the communication.</w:t>
+            </w:r>
+          </w:p>
+          <w:p>
+            <w:pPr>
+              <w:spacing w:line="240" w:lineRule="auto"/>
+              <w:rPr>
+                <w:rFonts w:ascii="Times New Roman" w:eastAsia="Times New Roman" w:hAnsi="Times New Roman" w:cs="Times New Roman"/>
+                <w:sz w:val="24"/>
+                <w:szCs w:val="24"/>
+              </w:rPr>
+            </w:pPr>
+            <w:r>
+              <w:rPr>
+                <w:rFonts w:ascii="Raleway" w:eastAsia="Times New Roman" w:hAnsi="Raleway" w:cs="Times New Roman"/>
+                <w:color w:val="262626"/>
+                <w:sz w:val="26"/>
+                <w:szCs w:val="26"/>
+              </w:rPr>
+              <w:t> </w:t>
+            </w:r>
+          </w:p>
+        </w:tc>
+        <w:tc>
+          <w:tcPr>
+            <w:tcW w:w="0" w:type="auto"/>
+            <w:tcBorders>
+              <w:top w:val="single" w:sz="6" w:space="0" w:color="auto"/>
+              <w:left w:val="single" w:sz="6" w:space="0" w:color="auto"/>
+              <w:bottom w:val="single" w:sz="6" w:space="0" w:color="auto"/>
+              <w:right w:val="single" w:sz="6" w:space="0" w:color="auto"/>
+            </w:tcBorders>
+            <w:hideMark/>
+          </w:tcPr>
+          <w:p>
+            <w:pPr>
+              <w:spacing w:after="0" w:line="240" w:lineRule="auto"/>
+              <w:rPr>
+                <w:rFonts w:ascii="Times New Roman" w:eastAsia="Times New Roman" w:hAnsi="Times New Roman" w:cs="Times New Roman"/>
+                <w:sz w:val="24"/>
+                <w:szCs w:val="24"/>
+              </w:rPr>
+            </w:pPr>
+            <w:r>
+              <w:rPr>
+                <w:rFonts w:ascii="Helvetica" w:eastAsia="Times New Roman" w:hAnsi="Helvetica" w:cs="Helvetica"/>
+                <w:color w:val="262626"/>
+                <w:sz w:val="26"/>
+                <w:szCs w:val="26"/>
+              </w:rPr>
+              <w:t>In the case of the SPI, you have to select the slave using the slave select pin for the communication.</w:t>
+            </w:r>
+          </w:p>
+        </w:tc>
+      </w:tr>
+      <w:tr>
+        <w:trPr>
+          <w:tblCellSpacing w:w="15" w:type="dxa"/>
+        </w:trPr>
+        <w:tc>
+          <w:tcPr>
+            <w:tcW w:w="0" w:type="auto"/>
+            <w:tcBorders>
+              <w:top w:val="single" w:sz="6" w:space="0" w:color="auto"/>
+              <w:left w:val="single" w:sz="6" w:space="0" w:color="auto"/>
+              <w:bottom w:val="single" w:sz="6" w:space="0" w:color="auto"/>
+              <w:right w:val="single" w:sz="6" w:space="0" w:color="auto"/>
+            </w:tcBorders>
+            <w:hideMark/>
+          </w:tcPr>
+          <w:p>
+            <w:pPr>
+              <w:spacing w:after="0" w:line="240" w:lineRule="auto"/>
+              <w:rPr>
+                <w:rFonts w:ascii="Times New Roman" w:eastAsia="Times New Roman" w:hAnsi="Times New Roman" w:cs="Times New Roman"/>
+                <w:sz w:val="24"/>
+                <w:szCs w:val="24"/>
+              </w:rPr>
+            </w:pPr>
+            <w:r>
+              <w:rPr>
+                <w:rFonts w:ascii="Helvetica" w:eastAsia="Times New Roman" w:hAnsi="Helvetica" w:cs="Helvetica"/>
+                <w:color w:val="262626"/>
+                <w:sz w:val="26"/>
+                <w:szCs w:val="26"/>
+              </w:rPr>
+              <w:t>I2C has some extra overhead due to start and stop bits.</w:t>
+            </w:r>
+          </w:p>
+          <w:p>
+            <w:pPr>
+              <w:spacing w:line="240" w:lineRule="auto"/>
+              <w:rPr>
+                <w:rFonts w:ascii="Times New Roman" w:eastAsia="Times New Roman" w:hAnsi="Times New Roman" w:cs="Times New Roman"/>
+                <w:sz w:val="24"/>
+                <w:szCs w:val="24"/>
+              </w:rPr>
+            </w:pPr>
+            <w:r>
+              <w:rPr>
+                <w:rFonts w:ascii="Raleway" w:eastAsia="Times New Roman" w:hAnsi="Raleway" w:cs="Times New Roman"/>
+                <w:color w:val="262626"/>
+                <w:sz w:val="26"/>
+                <w:szCs w:val="26"/>
+              </w:rPr>
+              <w:t> </w:t>
+            </w:r>
+          </w:p>
+        </w:tc>
+        <w:tc>
+          <w:tcPr>
+            <w:tcW w:w="0" w:type="auto"/>
+            <w:tcBorders>
+              <w:top w:val="single" w:sz="6" w:space="0" w:color="auto"/>
+              <w:left w:val="single" w:sz="6" w:space="0" w:color="auto"/>
+              <w:bottom w:val="single" w:sz="6" w:space="0" w:color="auto"/>
+              <w:right w:val="single" w:sz="6" w:space="0" w:color="auto"/>
+            </w:tcBorders>
+            <w:hideMark/>
+          </w:tcPr>
+          <w:p>
+            <w:pPr>
+              <w:spacing w:after="0" w:line="240" w:lineRule="auto"/>
+              <w:rPr>
+                <w:rFonts w:ascii="Times New Roman" w:eastAsia="Times New Roman" w:hAnsi="Times New Roman" w:cs="Times New Roman"/>
+                <w:sz w:val="24"/>
+                <w:szCs w:val="24"/>
+              </w:rPr>
+            </w:pPr>
+            <w:r>
+              <w:rPr>
+                <w:rFonts w:ascii="Helvetica" w:eastAsia="Times New Roman" w:hAnsi="Helvetica" w:cs="Helvetica"/>
+                <w:color w:val="262626"/>
+                <w:sz w:val="26"/>
+                <w:szCs w:val="26"/>
+              </w:rPr>
+              <w:t>SPI does not have a start and stop bits.</w:t>
+            </w:r>
+          </w:p>
+        </w:tc>
+      </w:tr>
+      <w:tr>
+        <w:trPr>
+          <w:tblCellSpacing w:w="15" w:type="dxa"/>
+        </w:trPr>
+        <w:tc>
+          <w:tcPr>
+            <w:tcW w:w="0" w:type="auto"/>
+            <w:tcBorders>
+              <w:top w:val="single" w:sz="6" w:space="0" w:color="auto"/>
+              <w:left w:val="single" w:sz="6" w:space="0" w:color="auto"/>
+              <w:bottom w:val="single" w:sz="6" w:space="0" w:color="auto"/>
+              <w:right w:val="single" w:sz="6" w:space="0" w:color="auto"/>
+            </w:tcBorders>
+            <w:hideMark/>
+          </w:tcPr>
+          <w:p>
+            <w:pPr>
+              <w:spacing w:after="0" w:line="240" w:lineRule="auto"/>
+              <w:rPr>
+                <w:rFonts w:ascii="Times New Roman" w:eastAsia="Times New Roman" w:hAnsi="Times New Roman" w:cs="Times New Roman"/>
+                <w:sz w:val="24"/>
+                <w:szCs w:val="24"/>
+              </w:rPr>
+            </w:pPr>
+            <w:r>
+              <w:rPr>
+                <w:rFonts w:ascii="Helvetica" w:eastAsia="Times New Roman" w:hAnsi="Helvetica" w:cs="Helvetica"/>
+                <w:color w:val="262626"/>
+                <w:sz w:val="26"/>
+                <w:szCs w:val="26"/>
+              </w:rPr>
+              <w:t>I2C supports multiple devices on the same bus without any additional select lines (work on the basis of device address).</w:t>
+            </w:r>
+          </w:p>
+          <w:p>
+            <w:pPr>
+              <w:spacing w:line="240" w:lineRule="auto"/>
+              <w:rPr>
+                <w:rFonts w:ascii="Times New Roman" w:eastAsia="Times New Roman" w:hAnsi="Times New Roman" w:cs="Times New Roman"/>
+                <w:sz w:val="24"/>
+                <w:szCs w:val="24"/>
+              </w:rPr>
+            </w:pPr>
+            <w:r>
+              <w:rPr>
+                <w:rFonts w:ascii="Raleway" w:eastAsia="Times New Roman" w:hAnsi="Raleway" w:cs="Times New Roman"/>
+                <w:color w:val="262626"/>
+                <w:sz w:val="26"/>
+                <w:szCs w:val="26"/>
+              </w:rPr>
+              <w:t> </w:t>
+            </w:r>
+          </w:p>
+        </w:tc>
+        <w:tc>
+          <w:tcPr>
+            <w:tcW w:w="0" w:type="auto"/>
+            <w:tcBorders>
+              <w:top w:val="single" w:sz="6" w:space="0" w:color="auto"/>
+              <w:left w:val="single" w:sz="6" w:space="0" w:color="auto"/>
+              <w:bottom w:val="single" w:sz="6" w:space="0" w:color="auto"/>
+              <w:right w:val="single" w:sz="6" w:space="0" w:color="auto"/>
+            </w:tcBorders>
+            <w:hideMark/>
+          </w:tcPr>
+          <w:p>
+            <w:pPr>
+              <w:spacing w:after="0" w:line="240" w:lineRule="auto"/>
+              <w:rPr>
+                <w:rFonts w:ascii="Times New Roman" w:eastAsia="Times New Roman" w:hAnsi="Times New Roman" w:cs="Times New Roman"/>
+                <w:sz w:val="24"/>
+                <w:szCs w:val="24"/>
+              </w:rPr>
+            </w:pPr>
+            <w:r>
+              <w:rPr>
+                <w:rFonts w:ascii="Helvetica" w:eastAsia="Times New Roman" w:hAnsi="Helvetica" w:cs="Helvetica"/>
+                <w:color w:val="262626"/>
+                <w:sz w:val="26"/>
+                <w:szCs w:val="26"/>
+              </w:rPr>
+              <w:t>SPI requires additional signal (slave select lines) lines to manage multiple devices on the same bus.</w:t>
+            </w:r>
+          </w:p>
+        </w:tc>
+      </w:tr>
+      <w:tr>
+        <w:trPr>
+          <w:tblCellSpacing w:w="15" w:type="dxa"/>
+        </w:trPr>
+        <w:tc>
+          <w:tcPr>
+            <w:tcW w:w="0" w:type="auto"/>
+            <w:tcBorders>
+              <w:top w:val="single" w:sz="6" w:space="0" w:color="auto"/>
+              <w:left w:val="single" w:sz="6" w:space="0" w:color="auto"/>
+              <w:bottom w:val="single" w:sz="6" w:space="0" w:color="auto"/>
+              <w:right w:val="single" w:sz="6" w:space="0" w:color="auto"/>
+            </w:tcBorders>
+            <w:hideMark/>
+          </w:tcPr>
+          <w:p>
+            <w:pPr>
+              <w:spacing w:after="0" w:line="240" w:lineRule="auto"/>
+              <w:rPr>
+                <w:rFonts w:ascii="Times New Roman" w:eastAsia="Times New Roman" w:hAnsi="Times New Roman" w:cs="Times New Roman"/>
+                <w:sz w:val="24"/>
+                <w:szCs w:val="24"/>
+              </w:rPr>
+            </w:pPr>
+            <w:r>
+              <w:rPr>
+                <w:rFonts w:ascii="Helvetica" w:eastAsia="Times New Roman" w:hAnsi="Helvetica" w:cs="Helvetica"/>
+                <w:color w:val="262626"/>
+                <w:sz w:val="26"/>
+                <w:szCs w:val="26"/>
+              </w:rPr>
+              <w:t> I2C is better for long-distance.</w:t>
+            </w:r>
+          </w:p>
+          <w:p>
+            <w:pPr>
+              <w:spacing w:line="240" w:lineRule="auto"/>
+              <w:rPr>
+                <w:rFonts w:ascii="Times New Roman" w:eastAsia="Times New Roman" w:hAnsi="Times New Roman" w:cs="Times New Roman"/>
+                <w:sz w:val="24"/>
+                <w:szCs w:val="24"/>
+              </w:rPr>
+            </w:pPr>
+            <w:r>
+              <w:rPr>
+                <w:rFonts w:ascii="Raleway" w:eastAsia="Times New Roman" w:hAnsi="Raleway" w:cs="Times New Roman"/>
+                <w:color w:val="262626"/>
+                <w:sz w:val="26"/>
+                <w:szCs w:val="26"/>
+              </w:rPr>
+              <w:t> </w:t>
+            </w:r>
+          </w:p>
+        </w:tc>
+        <w:tc>
+          <w:tcPr>
+            <w:tcW w:w="0" w:type="auto"/>
+            <w:tcBorders>
+              <w:top w:val="single" w:sz="6" w:space="0" w:color="auto"/>
+              <w:left w:val="single" w:sz="6" w:space="0" w:color="auto"/>
+              <w:bottom w:val="single" w:sz="6" w:space="0" w:color="auto"/>
+              <w:right w:val="single" w:sz="6" w:space="0" w:color="auto"/>
+            </w:tcBorders>
+            <w:hideMark/>
+          </w:tcPr>
+          <w:p>
+            <w:pPr>
+              <w:spacing w:after="0" w:line="240" w:lineRule="auto"/>
+              <w:rPr>
+                <w:rFonts w:ascii="Times New Roman" w:eastAsia="Times New Roman" w:hAnsi="Times New Roman" w:cs="Times New Roman"/>
+                <w:sz w:val="24"/>
+                <w:szCs w:val="24"/>
+              </w:rPr>
+            </w:pPr>
+            <w:r>
+              <w:rPr>
+                <w:rFonts w:ascii="Helvetica" w:eastAsia="Times New Roman" w:hAnsi="Helvetica" w:cs="Helvetica"/>
+                <w:color w:val="262626"/>
+                <w:sz w:val="26"/>
+                <w:szCs w:val="26"/>
+              </w:rPr>
+              <w:t>SPI is better for a short distance.</w:t>
+            </w:r>
+          </w:p>
+        </w:tc>
+      </w:tr>
+      <w:tr>
+        <w:trPr>
+          <w:tblCellSpacing w:w="15" w:type="dxa"/>
+        </w:trPr>
+        <w:tc>
+          <w:tcPr>
+            <w:tcW w:w="0" w:type="auto"/>
+            <w:tcBorders>
+              <w:top w:val="single" w:sz="6" w:space="0" w:color="auto"/>
+              <w:left w:val="single" w:sz="6" w:space="0" w:color="auto"/>
+              <w:bottom w:val="single" w:sz="6" w:space="0" w:color="auto"/>
+              <w:right w:val="single" w:sz="6" w:space="0" w:color="auto"/>
+            </w:tcBorders>
+            <w:hideMark/>
+          </w:tcPr>
+          <w:p>
+            <w:pPr>
+              <w:spacing w:after="0" w:line="240" w:lineRule="auto"/>
+              <w:rPr>
+                <w:rFonts w:ascii="Times New Roman" w:eastAsia="Times New Roman" w:hAnsi="Times New Roman" w:cs="Times New Roman"/>
+                <w:sz w:val="24"/>
+                <w:szCs w:val="24"/>
+              </w:rPr>
+            </w:pPr>
+            <w:r>
+              <w:rPr>
+                <w:rFonts w:ascii="Helvetica" w:eastAsia="Times New Roman" w:hAnsi="Helvetica" w:cs="Helvetica"/>
+                <w:color w:val="262626"/>
+                <w:sz w:val="26"/>
+                <w:szCs w:val="26"/>
+              </w:rPr>
+              <w:t>I2C is developed by NXP.</w:t>
+            </w:r>
+          </w:p>
+          <w:p>
+            <w:pPr>
+              <w:spacing w:line="240" w:lineRule="auto"/>
+              <w:rPr>
+                <w:rFonts w:ascii="Times New Roman" w:eastAsia="Times New Roman" w:hAnsi="Times New Roman" w:cs="Times New Roman"/>
+                <w:sz w:val="24"/>
+                <w:szCs w:val="24"/>
+              </w:rPr>
+            </w:pPr>
+            <w:r>
+              <w:rPr>
+                <w:rFonts w:ascii="Raleway" w:eastAsia="Times New Roman" w:hAnsi="Raleway" w:cs="Times New Roman"/>
+                <w:color w:val="262626"/>
+                <w:sz w:val="26"/>
+                <w:szCs w:val="26"/>
+              </w:rPr>
+              <w:t> </w:t>
+            </w:r>
+          </w:p>
+        </w:tc>
+        <w:tc>
+          <w:tcPr>
+            <w:tcW w:w="0" w:type="auto"/>
+            <w:tcBorders>
+              <w:top w:val="single" w:sz="6" w:space="0" w:color="auto"/>
+              <w:left w:val="single" w:sz="6" w:space="0" w:color="auto"/>
+              <w:bottom w:val="single" w:sz="6" w:space="0" w:color="auto"/>
+              <w:right w:val="single" w:sz="6" w:space="0" w:color="auto"/>
+            </w:tcBorders>
+            <w:hideMark/>
+          </w:tcPr>
+          <w:p>
+            <w:pPr>
+              <w:spacing w:after="0" w:line="240" w:lineRule="auto"/>
+              <w:rPr>
+                <w:rFonts w:ascii="Times New Roman" w:eastAsia="Times New Roman" w:hAnsi="Times New Roman" w:cs="Times New Roman"/>
+                <w:sz w:val="24"/>
+                <w:szCs w:val="24"/>
+              </w:rPr>
+            </w:pPr>
+            <w:r>
+              <w:rPr>
+                <w:rFonts w:ascii="Helvetica" w:eastAsia="Times New Roman" w:hAnsi="Helvetica" w:cs="Helvetica"/>
+                <w:color w:val="262626"/>
+                <w:sz w:val="26"/>
+                <w:szCs w:val="26"/>
+              </w:rPr>
+              <w:t xml:space="preserve">SPI is developed by </w:t>
+            </w:r>
+            <w:proofErr w:type="spellStart"/>
+            <w:r>
+              <w:rPr>
+                <w:rFonts w:ascii="Helvetica" w:eastAsia="Times New Roman" w:hAnsi="Helvetica" w:cs="Helvetica"/>
+                <w:color w:val="262626"/>
+                <w:sz w:val="26"/>
+                <w:szCs w:val="26"/>
+              </w:rPr>
+              <w:t>Motoro</w:t>
+            </w:r>
+            <w:proofErr w:type="spellEnd"/>
+          </w:p>
+        </w:tc>
+      </w:tr>
+    </w:tbl>
+    <w:p>
+      <w:pPr>
+        <w:shd w:val="clear" w:color="auto" w:fill="FFFFFF"/>
+        <w:spacing w:after="0" w:line="240" w:lineRule="auto"/>
+        <w:rPr>
+          <w:rFonts w:ascii="Times New Roman" w:eastAsia="Times New Roman" w:hAnsi="Times New Roman" w:cs="Times New Roman"/>
+          <w:sz w:val="26"/>
+          <w:szCs w:val="26"/>
+        </w:rPr>
+      </w:pPr>
+    </w:p>
+    <w:p>
+      <w:pPr>
+        <w:spacing w:after="0" w:line="240" w:lineRule="auto"/>
+        <w:rPr>
+          <w:rFonts w:ascii="Times New Roman" w:eastAsia="Times New Roman" w:hAnsi="Times New Roman" w:cs="Times New Roman"/>
+          <w:sz w:val="24"/>
+          <w:szCs w:val="24"/>
+        </w:rPr>
+      </w:pPr>
+    </w:p>
+    <w:p>
+      <w:pPr>
+        <w:spacing w:after="0" w:line="240" w:lineRule="auto"/>
+        <w:rPr>
+          <w:rFonts w:ascii="Times New Roman" w:eastAsia="Times New Roman" w:hAnsi="Times New Roman" w:cs="Times New Roman"/>
+          <w:sz w:val="24"/>
+          <w:szCs w:val="24"/>
+        </w:rPr>
+      </w:pPr>
+    </w:p>
+    <w:p>
+      <w:pPr>
+        <w:spacing w:after="0" w:line="240" w:lineRule="auto"/>
+        <w:rPr>
+          <w:rFonts w:ascii="Times New Roman" w:eastAsia="Times New Roman" w:hAnsi="Times New Roman" w:cs="Times New Roman"/>
+          <w:sz w:val="24"/>
+          <w:szCs w:val="24"/>
+        </w:rPr>
+      </w:pPr>
+    </w:p>
+    <w:p>
+      <w:pPr>
+        <w:spacing w:after="0" w:line="240" w:lineRule="auto"/>
+        <w:rPr>
+          <w:rFonts w:ascii="Times New Roman" w:eastAsia="Times New Roman" w:hAnsi="Times New Roman" w:cs="Times New Roman"/>
+          <w:sz w:val="24"/>
+          <w:szCs w:val="24"/>
+        </w:rPr>
+      </w:pPr>
     </w:p>
     <w:p>
       <w:pPr>
@@ -2323,6 +4123,25 @@
     <w:name w:val="Normal"/>
     <w:qFormat/>
   </w:style>
+  <w:style w:type="paragraph" w:styleId="Heading3">
+    <w:name w:val="heading 3"/>
+    <w:basedOn w:val="Normal"/>
+    <w:link w:val="Heading3Char"/>
+    <w:uiPriority w:val="9"/>
+    <w:qFormat/>
+    <w:rsid w:val="003E1720"/>
+    <w:pPr>
+      <w:spacing w:before="100" w:beforeAutospacing="1" w:after="100" w:afterAutospacing="1" w:line="240" w:lineRule="auto"/>
+      <w:outlineLvl w:val="2"/>
+    </w:pPr>
+    <w:rPr>
+      <w:rFonts w:ascii="Times New Roman" w:eastAsia="Times New Roman" w:hAnsi="Times New Roman" w:cs="Times New Roman"/>
+      <w:b/>
+      <w:bCs/>
+      <w:sz w:val="27"/>
+      <w:szCs w:val="27"/>
+    </w:rPr>
+  </w:style>
   <w:style w:type="character" w:default="1" w:styleId="DefaultParagraphFont">
     <w:name w:val="Default Paragraph Font"/>
     <w:uiPriority w:val="1"/>
@@ -2370,6 +4189,20 @@
     <w:rPr>
       <w:b/>
       <w:bCs/>
+    </w:rPr>
+  </w:style>
+  <w:style w:type="character" w:customStyle="1" w:styleId="Heading3Char">
+    <w:name w:val="Heading 3 Char"/>
+    <w:basedOn w:val="DefaultParagraphFont"/>
+    <w:link w:val="Heading3"/>
+    <w:uiPriority w:val="9"/>
+    <w:rsid w:val="003E1720"/>
+    <w:rPr>
+      <w:rFonts w:ascii="Times New Roman" w:eastAsia="Times New Roman" w:hAnsi="Times New Roman" w:cs="Times New Roman"/>
+      <w:b/>
+      <w:bCs/>
+      <w:sz w:val="27"/>
+      <w:szCs w:val="27"/>
     </w:rPr>
   </w:style>
 </w:styles>

</xml_diff>